<commit_message>
Stripped out the LCD and menu button support.
</commit_message>
<xml_diff>
--- a/Design/System Layout.docx
+++ b/Design/System Layout.docx
@@ -1,20 +1,13 @@
 
 <file path=word/document.xml><?xml version="1.0" encoding="utf-8"?>
-<w:document xmlns:ve="http://schemas.openxmlformats.org/markup-compatibility/2006" xmlns:o="urn:schemas-microsoft-com:office:office" xmlns:r="http://schemas.openxmlformats.org/officeDocument/2006/relationships" xmlns:m="http://schemas.openxmlformats.org/officeDocument/2006/math" xmlns:v="urn:schemas-microsoft-com:vml" xmlns:wp="http://schemas.openxmlformats.org/drawingml/2006/wordprocessingDrawing" xmlns:w10="urn:schemas-microsoft-com:office:word" xmlns:w="http://schemas.openxmlformats.org/wordprocessingml/2006/main" xmlns:wne="http://schemas.microsoft.com/office/word/2006/wordml">
+<w:document xmlns:wpc="http://schemas.microsoft.com/office/word/2010/wordprocessingCanvas" xmlns:mc="http://schemas.openxmlformats.org/markup-compatibility/2006" xmlns:o="urn:schemas-microsoft-com:office:office" xmlns:r="http://schemas.openxmlformats.org/officeDocument/2006/relationships" xmlns:m="http://schemas.openxmlformats.org/officeDocument/2006/math" xmlns:v="urn:schemas-microsoft-com:vml" xmlns:wp14="http://schemas.microsoft.com/office/word/2010/wordprocessingDrawing" xmlns:wp="http://schemas.openxmlformats.org/drawingml/2006/wordprocessingDrawing" xmlns:w10="urn:schemas-microsoft-com:office:word" xmlns:w="http://schemas.openxmlformats.org/wordprocessingml/2006/main" xmlns:w14="http://schemas.microsoft.com/office/word/2010/wordml" xmlns:w15="http://schemas.microsoft.com/office/word/2012/wordml" xmlns:wpg="http://schemas.microsoft.com/office/word/2010/wordprocessingGroup" xmlns:wpi="http://schemas.microsoft.com/office/word/2010/wordprocessingInk" xmlns:wne="http://schemas.microsoft.com/office/word/2006/wordml" xmlns:wps="http://schemas.microsoft.com/office/word/2010/wordprocessingShape" mc:Ignorable="w14 w15 wp14">
   <w:body>
     <w:p>
       <w:r>
-        <w:t>I originally wanted to mount the LCD/buttons on the front door of the refrigerator but my roommate convinced me a separate box would be better (keeps most of the electronics away from moisture). Basically the design is a box with a rectangle cut out for the LCD and 3 holes drilled for the buttons. The buttons should be mounted below the screen: 1 centered in the middle with the others being roughly 0.5” in from the right and left side of the screen. This placement allows for menu options to be placed directly above the buttons.</w:t>
+        <w:t>There is no longer a display with buttons below it so I decided to move the entire unit inside the kegerator. The Arudino and ZigBee sensors are housed in a waterproof tackle box with an Ethernet and power cable running inside via drilled holes. The housing is hanging from the inside of the door. I also added three LEDs so I could have some status showing on the board itself without having to ask the Arduino the status via the ZigBee.</w:t>
       </w:r>
-      <w:r>
-        <w:t xml:space="preserve"> The button layout I have in mind can be viewed in the mockup </w:t>
-      </w:r>
-      <w:r>
-        <w:t>images</w:t>
-      </w:r>
-      <w:r>
-        <w:t>.</w:t>
-      </w:r>
+      <w:bookmarkStart w:id="0" w:name="_GoBack"/>
+      <w:bookmarkEnd w:id="0"/>
     </w:p>
     <w:sectPr>
       <w:pgSz w:w="12240" w:h="15840"/>
@@ -27,7 +20,7 @@
 </file>
 
 <file path=word/styles.xml><?xml version="1.0" encoding="utf-8"?>
-<w:styles xmlns:r="http://schemas.openxmlformats.org/officeDocument/2006/relationships" xmlns:w="http://schemas.openxmlformats.org/wordprocessingml/2006/main">
+<w:styles xmlns:mc="http://schemas.openxmlformats.org/markup-compatibility/2006" xmlns:r="http://schemas.openxmlformats.org/officeDocument/2006/relationships" xmlns:w="http://schemas.openxmlformats.org/wordprocessingml/2006/main" xmlns:w14="http://schemas.microsoft.com/office/word/2010/wordml" xmlns:w15="http://schemas.microsoft.com/office/word/2012/wordml" mc:Ignorable="w14 w15">
   <w:docDefaults>
     <w:rPrDefault>
       <w:rPr>
@@ -39,144 +32,378 @@
     </w:rPrDefault>
     <w:pPrDefault/>
   </w:docDefaults>
-  <w:latentStyles w:defLockedState="0" w:defUIPriority="99" w:defSemiHidden="1" w:defUnhideWhenUsed="1" w:defQFormat="0" w:count="267">
-    <w:lsdException w:name="Normal" w:semiHidden="0" w:uiPriority="0" w:unhideWhenUsed="0" w:qFormat="1"/>
-    <w:lsdException w:name="heading 1" w:semiHidden="0" w:uiPriority="9" w:unhideWhenUsed="0" w:qFormat="1"/>
-    <w:lsdException w:name="heading 2" w:uiPriority="9" w:qFormat="1"/>
-    <w:lsdException w:name="heading 3" w:uiPriority="9" w:qFormat="1"/>
-    <w:lsdException w:name="heading 4" w:uiPriority="9" w:qFormat="1"/>
-    <w:lsdException w:name="heading 5" w:uiPriority="9" w:qFormat="1"/>
-    <w:lsdException w:name="heading 6" w:uiPriority="9" w:qFormat="1"/>
-    <w:lsdException w:name="heading 7" w:uiPriority="9" w:qFormat="1"/>
-    <w:lsdException w:name="heading 8" w:uiPriority="9" w:qFormat="1"/>
-    <w:lsdException w:name="heading 9" w:uiPriority="9" w:qFormat="1"/>
-    <w:lsdException w:name="toc 1" w:uiPriority="39"/>
-    <w:lsdException w:name="toc 2" w:uiPriority="39"/>
-    <w:lsdException w:name="toc 3" w:uiPriority="39"/>
-    <w:lsdException w:name="toc 4" w:uiPriority="39"/>
-    <w:lsdException w:name="toc 5" w:uiPriority="39"/>
-    <w:lsdException w:name="toc 6" w:uiPriority="39"/>
-    <w:lsdException w:name="toc 7" w:uiPriority="39"/>
-    <w:lsdException w:name="toc 8" w:uiPriority="39"/>
-    <w:lsdException w:name="toc 9" w:uiPriority="39"/>
-    <w:lsdException w:name="caption" w:uiPriority="35" w:qFormat="1"/>
-    <w:lsdException w:name="Title" w:semiHidden="0" w:uiPriority="10" w:unhideWhenUsed="0" w:qFormat="1"/>
-    <w:lsdException w:name="Default Paragraph Font" w:uiPriority="1"/>
-    <w:lsdException w:name="Subtitle" w:semiHidden="0" w:uiPriority="11" w:unhideWhenUsed="0" w:qFormat="1"/>
-    <w:lsdException w:name="Strong" w:semiHidden="0" w:uiPriority="22" w:unhideWhenUsed="0" w:qFormat="1"/>
-    <w:lsdException w:name="Emphasis" w:semiHidden="0" w:uiPriority="20" w:unhideWhenUsed="0" w:qFormat="1"/>
-    <w:lsdException w:name="Table Grid" w:semiHidden="0" w:uiPriority="59" w:unhideWhenUsed="0"/>
-    <w:lsdException w:name="Placeholder Text" w:unhideWhenUsed="0"/>
-    <w:lsdException w:name="No Spacing" w:semiHidden="0" w:uiPriority="1" w:unhideWhenUsed="0" w:qFormat="1"/>
-    <w:lsdException w:name="Light Shading" w:semiHidden="0" w:uiPriority="60" w:unhideWhenUsed="0"/>
-    <w:lsdException w:name="Light List" w:semiHidden="0" w:uiPriority="61" w:unhideWhenUsed="0"/>
-    <w:lsdException w:name="Light Grid" w:semiHidden="0" w:uiPriority="62" w:unhideWhenUsed="0"/>
-    <w:lsdException w:name="Medium Shading 1" w:semiHidden="0" w:uiPriority="63" w:unhideWhenUsed="0"/>
-    <w:lsdException w:name="Medium Shading 2" w:semiHidden="0" w:uiPriority="64" w:unhideWhenUsed="0"/>
-    <w:lsdException w:name="Medium List 1" w:semiHidden="0" w:uiPriority="65" w:unhideWhenUsed="0"/>
-    <w:lsdException w:name="Medium List 2" w:semiHidden="0" w:uiPriority="66" w:unhideWhenUsed="0"/>
-    <w:lsdException w:name="Medium Grid 1" w:semiHidden="0" w:uiPriority="67" w:unhideWhenUsed="0"/>
-    <w:lsdException w:name="Medium Grid 2" w:semiHidden="0" w:uiPriority="68" w:unhideWhenUsed="0"/>
-    <w:lsdException w:name="Medium Grid 3" w:semiHidden="0" w:uiPriority="69" w:unhideWhenUsed="0"/>
-    <w:lsdException w:name="Dark List" w:semiHidden="0" w:uiPriority="70" w:unhideWhenUsed="0"/>
-    <w:lsdException w:name="Colorful Shading" w:semiHidden="0" w:uiPriority="71" w:unhideWhenUsed="0"/>
-    <w:lsdException w:name="Colorful List" w:semiHidden="0" w:uiPriority="72" w:unhideWhenUsed="0"/>
-    <w:lsdException w:name="Colorful Grid" w:semiHidden="0" w:uiPriority="73" w:unhideWhenUsed="0"/>
-    <w:lsdException w:name="Light Shading Accent 1" w:semiHidden="0" w:uiPriority="60" w:unhideWhenUsed="0"/>
-    <w:lsdException w:name="Light List Accent 1" w:semiHidden="0" w:uiPriority="61" w:unhideWhenUsed="0"/>
-    <w:lsdException w:name="Light Grid Accent 1" w:semiHidden="0" w:uiPriority="62" w:unhideWhenUsed="0"/>
-    <w:lsdException w:name="Medium Shading 1 Accent 1" w:semiHidden="0" w:uiPriority="63" w:unhideWhenUsed="0"/>
-    <w:lsdException w:name="Medium Shading 2 Accent 1" w:semiHidden="0" w:uiPriority="64" w:unhideWhenUsed="0"/>
-    <w:lsdException w:name="Medium List 1 Accent 1" w:semiHidden="0" w:uiPriority="65" w:unhideWhenUsed="0"/>
-    <w:lsdException w:name="Revision" w:unhideWhenUsed="0"/>
-    <w:lsdException w:name="List Paragraph" w:semiHidden="0" w:uiPriority="34" w:unhideWhenUsed="0" w:qFormat="1"/>
-    <w:lsdException w:name="Quote" w:semiHidden="0" w:uiPriority="29" w:unhideWhenUsed="0" w:qFormat="1"/>
-    <w:lsdException w:name="Intense Quote" w:semiHidden="0" w:uiPriority="30" w:unhideWhenUsed="0" w:qFormat="1"/>
-    <w:lsdException w:name="Medium List 2 Accent 1" w:semiHidden="0" w:uiPriority="66" w:unhideWhenUsed="0"/>
-    <w:lsdException w:name="Medium Grid 1 Accent 1" w:semiHidden="0" w:uiPriority="67" w:unhideWhenUsed="0"/>
-    <w:lsdException w:name="Medium Grid 2 Accent 1" w:semiHidden="0" w:uiPriority="68" w:unhideWhenUsed="0"/>
-    <w:lsdException w:name="Medium Grid 3 Accent 1" w:semiHidden="0" w:uiPriority="69" w:unhideWhenUsed="0"/>
-    <w:lsdException w:name="Dark List Accent 1" w:semiHidden="0" w:uiPriority="70" w:unhideWhenUsed="0"/>
-    <w:lsdException w:name="Colorful Shading Accent 1" w:semiHidden="0" w:uiPriority="71" w:unhideWhenUsed="0"/>
-    <w:lsdException w:name="Colorful List Accent 1" w:semiHidden="0" w:uiPriority="72" w:unhideWhenUsed="0"/>
-    <w:lsdException w:name="Colorful Grid Accent 1" w:semiHidden="0" w:uiPriority="73" w:unhideWhenUsed="0"/>
-    <w:lsdException w:name="Light Shading Accent 2" w:semiHidden="0" w:uiPriority="60" w:unhideWhenUsed="0"/>
-    <w:lsdException w:name="Light List Accent 2" w:semiHidden="0" w:uiPriority="61" w:unhideWhenUsed="0"/>
-    <w:lsdException w:name="Light Grid Accent 2" w:semiHidden="0" w:uiPriority="62" w:unhideWhenUsed="0"/>
-    <w:lsdException w:name="Medium Shading 1 Accent 2" w:semiHidden="0" w:uiPriority="63" w:unhideWhenUsed="0"/>
-    <w:lsdException w:name="Medium Shading 2 Accent 2" w:semiHidden="0" w:uiPriority="64" w:unhideWhenUsed="0"/>
-    <w:lsdException w:name="Medium List 1 Accent 2" w:semiHidden="0" w:uiPriority="65" w:unhideWhenUsed="0"/>
-    <w:lsdException w:name="Medium List 2 Accent 2" w:semiHidden="0" w:uiPriority="66" w:unhideWhenUsed="0"/>
-    <w:lsdException w:name="Medium Grid 1 Accent 2" w:semiHidden="0" w:uiPriority="67" w:unhideWhenUsed="0"/>
-    <w:lsdException w:name="Medium Grid 2 Accent 2" w:semiHidden="0" w:uiPriority="68" w:unhideWhenUsed="0"/>
-    <w:lsdException w:name="Medium Grid 3 Accent 2" w:semiHidden="0" w:uiPriority="69" w:unhideWhenUsed="0"/>
-    <w:lsdException w:name="Dark List Accent 2" w:semiHidden="0" w:uiPriority="70" w:unhideWhenUsed="0"/>
-    <w:lsdException w:name="Colorful Shading Accent 2" w:semiHidden="0" w:uiPriority="71" w:unhideWhenUsed="0"/>
-    <w:lsdException w:name="Colorful List Accent 2" w:semiHidden="0" w:uiPriority="72" w:unhideWhenUsed="0"/>
-    <w:lsdException w:name="Colorful Grid Accent 2" w:semiHidden="0" w:uiPriority="73" w:unhideWhenUsed="0"/>
-    <w:lsdException w:name="Light Shading Accent 3" w:semiHidden="0" w:uiPriority="60" w:unhideWhenUsed="0"/>
-    <w:lsdException w:name="Light List Accent 3" w:semiHidden="0" w:uiPriority="61" w:unhideWhenUsed="0"/>
-    <w:lsdException w:name="Light Grid Accent 3" w:semiHidden="0" w:uiPriority="62" w:unhideWhenUsed="0"/>
-    <w:lsdException w:name="Medium Shading 1 Accent 3" w:semiHidden="0" w:uiPriority="63" w:unhideWhenUsed="0"/>
-    <w:lsdException w:name="Medium Shading 2 Accent 3" w:semiHidden="0" w:uiPriority="64" w:unhideWhenUsed="0"/>
-    <w:lsdException w:name="Medium List 1 Accent 3" w:semiHidden="0" w:uiPriority="65" w:unhideWhenUsed="0"/>
-    <w:lsdException w:name="Medium List 2 Accent 3" w:semiHidden="0" w:uiPriority="66" w:unhideWhenUsed="0"/>
-    <w:lsdException w:name="Medium Grid 1 Accent 3" w:semiHidden="0" w:uiPriority="67" w:unhideWhenUsed="0"/>
-    <w:lsdException w:name="Medium Grid 2 Accent 3" w:semiHidden="0" w:uiPriority="68" w:unhideWhenUsed="0"/>
-    <w:lsdException w:name="Medium Grid 3 Accent 3" w:semiHidden="0" w:uiPriority="69" w:unhideWhenUsed="0"/>
-    <w:lsdException w:name="Dark List Accent 3" w:semiHidden="0" w:uiPriority="70" w:unhideWhenUsed="0"/>
-    <w:lsdException w:name="Colorful Shading Accent 3" w:semiHidden="0" w:uiPriority="71" w:unhideWhenUsed="0"/>
-    <w:lsdException w:name="Colorful List Accent 3" w:semiHidden="0" w:uiPriority="72" w:unhideWhenUsed="0"/>
-    <w:lsdException w:name="Colorful Grid Accent 3" w:semiHidden="0" w:uiPriority="73" w:unhideWhenUsed="0"/>
-    <w:lsdException w:name="Light Shading Accent 4" w:semiHidden="0" w:uiPriority="60" w:unhideWhenUsed="0"/>
-    <w:lsdException w:name="Light List Accent 4" w:semiHidden="0" w:uiPriority="61" w:unhideWhenUsed="0"/>
-    <w:lsdException w:name="Light Grid Accent 4" w:semiHidden="0" w:uiPriority="62" w:unhideWhenUsed="0"/>
-    <w:lsdException w:name="Medium Shading 1 Accent 4" w:semiHidden="0" w:uiPriority="63" w:unhideWhenUsed="0"/>
-    <w:lsdException w:name="Medium Shading 2 Accent 4" w:semiHidden="0" w:uiPriority="64" w:unhideWhenUsed="0"/>
-    <w:lsdException w:name="Medium List 1 Accent 4" w:semiHidden="0" w:uiPriority="65" w:unhideWhenUsed="0"/>
-    <w:lsdException w:name="Medium List 2 Accent 4" w:semiHidden="0" w:uiPriority="66" w:unhideWhenUsed="0"/>
-    <w:lsdException w:name="Medium Grid 1 Accent 4" w:semiHidden="0" w:uiPriority="67" w:unhideWhenUsed="0"/>
-    <w:lsdException w:name="Medium Grid 2 Accent 4" w:semiHidden="0" w:uiPriority="68" w:unhideWhenUsed="0"/>
-    <w:lsdException w:name="Medium Grid 3 Accent 4" w:semiHidden="0" w:uiPriority="69" w:unhideWhenUsed="0"/>
-    <w:lsdException w:name="Dark List Accent 4" w:semiHidden="0" w:uiPriority="70" w:unhideWhenUsed="0"/>
-    <w:lsdException w:name="Colorful Shading Accent 4" w:semiHidden="0" w:uiPriority="71" w:unhideWhenUsed="0"/>
-    <w:lsdException w:name="Colorful List Accent 4" w:semiHidden="0" w:uiPriority="72" w:unhideWhenUsed="0"/>
-    <w:lsdException w:name="Colorful Grid Accent 4" w:semiHidden="0" w:uiPriority="73" w:unhideWhenUsed="0"/>
-    <w:lsdException w:name="Light Shading Accent 5" w:semiHidden="0" w:uiPriority="60" w:unhideWhenUsed="0"/>
-    <w:lsdException w:name="Light List Accent 5" w:semiHidden="0" w:uiPriority="61" w:unhideWhenUsed="0"/>
-    <w:lsdException w:name="Light Grid Accent 5" w:semiHidden="0" w:uiPriority="62" w:unhideWhenUsed="0"/>
-    <w:lsdException w:name="Medium Shading 1 Accent 5" w:semiHidden="0" w:uiPriority="63" w:unhideWhenUsed="0"/>
-    <w:lsdException w:name="Medium Shading 2 Accent 5" w:semiHidden="0" w:uiPriority="64" w:unhideWhenUsed="0"/>
-    <w:lsdException w:name="Medium List 1 Accent 5" w:semiHidden="0" w:uiPriority="65" w:unhideWhenUsed="0"/>
-    <w:lsdException w:name="Medium List 2 Accent 5" w:semiHidden="0" w:uiPriority="66" w:unhideWhenUsed="0"/>
-    <w:lsdException w:name="Medium Grid 1 Accent 5" w:semiHidden="0" w:uiPriority="67" w:unhideWhenUsed="0"/>
-    <w:lsdException w:name="Medium Grid 2 Accent 5" w:semiHidden="0" w:uiPriority="68" w:unhideWhenUsed="0"/>
-    <w:lsdException w:name="Medium Grid 3 Accent 5" w:semiHidden="0" w:uiPriority="69" w:unhideWhenUsed="0"/>
-    <w:lsdException w:name="Dark List Accent 5" w:semiHidden="0" w:uiPriority="70" w:unhideWhenUsed="0"/>
-    <w:lsdException w:name="Colorful Shading Accent 5" w:semiHidden="0" w:uiPriority="71" w:unhideWhenUsed="0"/>
-    <w:lsdException w:name="Colorful List Accent 5" w:semiHidden="0" w:uiPriority="72" w:unhideWhenUsed="0"/>
-    <w:lsdException w:name="Colorful Grid Accent 5" w:semiHidden="0" w:uiPriority="73" w:unhideWhenUsed="0"/>
-    <w:lsdException w:name="Light Shading Accent 6" w:semiHidden="0" w:uiPriority="60" w:unhideWhenUsed="0"/>
-    <w:lsdException w:name="Light List Accent 6" w:semiHidden="0" w:uiPriority="61" w:unhideWhenUsed="0"/>
-    <w:lsdException w:name="Light Grid Accent 6" w:semiHidden="0" w:uiPriority="62" w:unhideWhenUsed="0"/>
-    <w:lsdException w:name="Medium Shading 1 Accent 6" w:semiHidden="0" w:uiPriority="63" w:unhideWhenUsed="0"/>
-    <w:lsdException w:name="Medium Shading 2 Accent 6" w:semiHidden="0" w:uiPriority="64" w:unhideWhenUsed="0"/>
-    <w:lsdException w:name="Medium List 1 Accent 6" w:semiHidden="0" w:uiPriority="65" w:unhideWhenUsed="0"/>
-    <w:lsdException w:name="Medium List 2 Accent 6" w:semiHidden="0" w:uiPriority="66" w:unhideWhenUsed="0"/>
-    <w:lsdException w:name="Medium Grid 1 Accent 6" w:semiHidden="0" w:uiPriority="67" w:unhideWhenUsed="0"/>
-    <w:lsdException w:name="Medium Grid 2 Accent 6" w:semiHidden="0" w:uiPriority="68" w:unhideWhenUsed="0"/>
-    <w:lsdException w:name="Medium Grid 3 Accent 6" w:semiHidden="0" w:uiPriority="69" w:unhideWhenUsed="0"/>
-    <w:lsdException w:name="Dark List Accent 6" w:semiHidden="0" w:uiPriority="70" w:unhideWhenUsed="0"/>
-    <w:lsdException w:name="Colorful Shading Accent 6" w:semiHidden="0" w:uiPriority="71" w:unhideWhenUsed="0"/>
-    <w:lsdException w:name="Colorful List Accent 6" w:semiHidden="0" w:uiPriority="72" w:unhideWhenUsed="0"/>
-    <w:lsdException w:name="Colorful Grid Accent 6" w:semiHidden="0" w:uiPriority="73" w:unhideWhenUsed="0"/>
-    <w:lsdException w:name="Subtle Emphasis" w:semiHidden="0" w:uiPriority="19" w:unhideWhenUsed="0" w:qFormat="1"/>
-    <w:lsdException w:name="Intense Emphasis" w:semiHidden="0" w:uiPriority="21" w:unhideWhenUsed="0" w:qFormat="1"/>
-    <w:lsdException w:name="Subtle Reference" w:semiHidden="0" w:uiPriority="31" w:unhideWhenUsed="0" w:qFormat="1"/>
-    <w:lsdException w:name="Intense Reference" w:semiHidden="0" w:uiPriority="32" w:unhideWhenUsed="0" w:qFormat="1"/>
-    <w:lsdException w:name="Book Title" w:semiHidden="0" w:uiPriority="33" w:unhideWhenUsed="0" w:qFormat="1"/>
-    <w:lsdException w:name="Bibliography" w:uiPriority="37"/>
-    <w:lsdException w:name="TOC Heading" w:uiPriority="39" w:qFormat="1"/>
+  <w:latentStyles w:defLockedState="0" w:defUIPriority="99" w:defSemiHidden="0" w:defUnhideWhenUsed="0" w:defQFormat="0" w:count="371">
+    <w:lsdException w:name="Normal" w:uiPriority="0" w:qFormat="1"/>
+    <w:lsdException w:name="heading 1" w:uiPriority="9" w:qFormat="1"/>
+    <w:lsdException w:name="heading 2" w:semiHidden="1" w:uiPriority="9" w:unhideWhenUsed="1" w:qFormat="1"/>
+    <w:lsdException w:name="heading 3" w:semiHidden="1" w:uiPriority="9" w:unhideWhenUsed="1" w:qFormat="1"/>
+    <w:lsdException w:name="heading 4" w:semiHidden="1" w:uiPriority="9" w:unhideWhenUsed="1" w:qFormat="1"/>
+    <w:lsdException w:name="heading 5" w:semiHidden="1" w:uiPriority="9" w:unhideWhenUsed="1" w:qFormat="1"/>
+    <w:lsdException w:name="heading 6" w:semiHidden="1" w:uiPriority="9" w:unhideWhenUsed="1" w:qFormat="1"/>
+    <w:lsdException w:name="heading 7" w:semiHidden="1" w:uiPriority="9" w:unhideWhenUsed="1" w:qFormat="1"/>
+    <w:lsdException w:name="heading 8" w:semiHidden="1" w:uiPriority="9" w:unhideWhenUsed="1" w:qFormat="1"/>
+    <w:lsdException w:name="heading 9" w:semiHidden="1" w:uiPriority="9" w:unhideWhenUsed="1" w:qFormat="1"/>
+    <w:lsdException w:name="index 1" w:semiHidden="1" w:unhideWhenUsed="1"/>
+    <w:lsdException w:name="index 2" w:semiHidden="1" w:unhideWhenUsed="1"/>
+    <w:lsdException w:name="index 3" w:semiHidden="1" w:unhideWhenUsed="1"/>
+    <w:lsdException w:name="index 4" w:semiHidden="1" w:unhideWhenUsed="1"/>
+    <w:lsdException w:name="index 5" w:semiHidden="1" w:unhideWhenUsed="1"/>
+    <w:lsdException w:name="index 6" w:semiHidden="1" w:unhideWhenUsed="1"/>
+    <w:lsdException w:name="index 7" w:semiHidden="1" w:unhideWhenUsed="1"/>
+    <w:lsdException w:name="index 8" w:semiHidden="1" w:unhideWhenUsed="1"/>
+    <w:lsdException w:name="index 9" w:semiHidden="1" w:unhideWhenUsed="1"/>
+    <w:lsdException w:name="toc 1" w:semiHidden="1" w:uiPriority="39" w:unhideWhenUsed="1"/>
+    <w:lsdException w:name="toc 2" w:semiHidden="1" w:uiPriority="39" w:unhideWhenUsed="1"/>
+    <w:lsdException w:name="toc 3" w:semiHidden="1" w:uiPriority="39" w:unhideWhenUsed="1"/>
+    <w:lsdException w:name="toc 4" w:semiHidden="1" w:uiPriority="39" w:unhideWhenUsed="1"/>
+    <w:lsdException w:name="toc 5" w:semiHidden="1" w:uiPriority="39" w:unhideWhenUsed="1"/>
+    <w:lsdException w:name="toc 6" w:semiHidden="1" w:uiPriority="39" w:unhideWhenUsed="1"/>
+    <w:lsdException w:name="toc 7" w:semiHidden="1" w:uiPriority="39" w:unhideWhenUsed="1"/>
+    <w:lsdException w:name="toc 8" w:semiHidden="1" w:uiPriority="39" w:unhideWhenUsed="1"/>
+    <w:lsdException w:name="toc 9" w:semiHidden="1" w:uiPriority="39" w:unhideWhenUsed="1"/>
+    <w:lsdException w:name="Normal Indent" w:semiHidden="1" w:unhideWhenUsed="1"/>
+    <w:lsdException w:name="footnote text" w:semiHidden="1" w:unhideWhenUsed="1"/>
+    <w:lsdException w:name="annotation text" w:semiHidden="1" w:unhideWhenUsed="1"/>
+    <w:lsdException w:name="header" w:semiHidden="1" w:unhideWhenUsed="1"/>
+    <w:lsdException w:name="footer" w:semiHidden="1" w:unhideWhenUsed="1"/>
+    <w:lsdException w:name="index heading" w:semiHidden="1" w:unhideWhenUsed="1"/>
+    <w:lsdException w:name="caption" w:semiHidden="1" w:uiPriority="35" w:unhideWhenUsed="1" w:qFormat="1"/>
+    <w:lsdException w:name="table of figures" w:semiHidden="1" w:unhideWhenUsed="1"/>
+    <w:lsdException w:name="envelope address" w:semiHidden="1" w:unhideWhenUsed="1"/>
+    <w:lsdException w:name="envelope return" w:semiHidden="1" w:unhideWhenUsed="1"/>
+    <w:lsdException w:name="footnote reference" w:semiHidden="1" w:unhideWhenUsed="1"/>
+    <w:lsdException w:name="annotation reference" w:semiHidden="1" w:unhideWhenUsed="1"/>
+    <w:lsdException w:name="line number" w:semiHidden="1" w:unhideWhenUsed="1"/>
+    <w:lsdException w:name="page number" w:semiHidden="1" w:unhideWhenUsed="1"/>
+    <w:lsdException w:name="endnote reference" w:semiHidden="1" w:unhideWhenUsed="1"/>
+    <w:lsdException w:name="endnote text" w:semiHidden="1" w:unhideWhenUsed="1"/>
+    <w:lsdException w:name="table of authorities" w:semiHidden="1" w:unhideWhenUsed="1"/>
+    <w:lsdException w:name="macro" w:semiHidden="1" w:unhideWhenUsed="1"/>
+    <w:lsdException w:name="toa heading" w:semiHidden="1" w:unhideWhenUsed="1"/>
+    <w:lsdException w:name="List" w:semiHidden="1" w:unhideWhenUsed="1"/>
+    <w:lsdException w:name="List Bullet" w:semiHidden="1" w:unhideWhenUsed="1"/>
+    <w:lsdException w:name="List Number" w:semiHidden="1" w:unhideWhenUsed="1"/>
+    <w:lsdException w:name="List 2" w:semiHidden="1" w:unhideWhenUsed="1"/>
+    <w:lsdException w:name="List 3" w:semiHidden="1" w:unhideWhenUsed="1"/>
+    <w:lsdException w:name="List 4" w:semiHidden="1" w:unhideWhenUsed="1"/>
+    <w:lsdException w:name="List 5" w:semiHidden="1" w:unhideWhenUsed="1"/>
+    <w:lsdException w:name="List Bullet 2" w:semiHidden="1" w:unhideWhenUsed="1"/>
+    <w:lsdException w:name="List Bullet 3" w:semiHidden="1" w:unhideWhenUsed="1"/>
+    <w:lsdException w:name="List Bullet 4" w:semiHidden="1" w:unhideWhenUsed="1"/>
+    <w:lsdException w:name="List Bullet 5" w:semiHidden="1" w:unhideWhenUsed="1"/>
+    <w:lsdException w:name="List Number 2" w:semiHidden="1" w:unhideWhenUsed="1"/>
+    <w:lsdException w:name="List Number 3" w:semiHidden="1" w:unhideWhenUsed="1"/>
+    <w:lsdException w:name="List Number 4" w:semiHidden="1" w:unhideWhenUsed="1"/>
+    <w:lsdException w:name="List Number 5" w:semiHidden="1" w:unhideWhenUsed="1"/>
+    <w:lsdException w:name="Title" w:uiPriority="10" w:qFormat="1"/>
+    <w:lsdException w:name="Closing" w:semiHidden="1" w:unhideWhenUsed="1"/>
+    <w:lsdException w:name="Signature" w:semiHidden="1" w:unhideWhenUsed="1"/>
+    <w:lsdException w:name="Default Paragraph Font" w:semiHidden="1" w:uiPriority="1" w:unhideWhenUsed="1"/>
+    <w:lsdException w:name="Body Text" w:semiHidden="1" w:unhideWhenUsed="1"/>
+    <w:lsdException w:name="Body Text Indent" w:semiHidden="1" w:unhideWhenUsed="1"/>
+    <w:lsdException w:name="List Continue" w:semiHidden="1" w:unhideWhenUsed="1"/>
+    <w:lsdException w:name="List Continue 2" w:semiHidden="1" w:unhideWhenUsed="1"/>
+    <w:lsdException w:name="List Continue 3" w:semiHidden="1" w:unhideWhenUsed="1"/>
+    <w:lsdException w:name="List Continue 4" w:semiHidden="1" w:unhideWhenUsed="1"/>
+    <w:lsdException w:name="List Continue 5" w:semiHidden="1" w:unhideWhenUsed="1"/>
+    <w:lsdException w:name="Message Header" w:semiHidden="1" w:unhideWhenUsed="1"/>
+    <w:lsdException w:name="Subtitle" w:uiPriority="11" w:qFormat="1"/>
+    <w:lsdException w:name="Salutation" w:semiHidden="1" w:unhideWhenUsed="1"/>
+    <w:lsdException w:name="Date" w:semiHidden="1" w:unhideWhenUsed="1"/>
+    <w:lsdException w:name="Body Text First Indent" w:semiHidden="1" w:unhideWhenUsed="1"/>
+    <w:lsdException w:name="Body Text First Indent 2" w:semiHidden="1" w:unhideWhenUsed="1"/>
+    <w:lsdException w:name="Note Heading" w:semiHidden="1" w:unhideWhenUsed="1"/>
+    <w:lsdException w:name="Body Text 2" w:semiHidden="1" w:unhideWhenUsed="1"/>
+    <w:lsdException w:name="Body Text 3" w:semiHidden="1" w:unhideWhenUsed="1"/>
+    <w:lsdException w:name="Body Text Indent 2" w:semiHidden="1" w:unhideWhenUsed="1"/>
+    <w:lsdException w:name="Body Text Indent 3" w:semiHidden="1" w:unhideWhenUsed="1"/>
+    <w:lsdException w:name="Block Text" w:semiHidden="1" w:unhideWhenUsed="1"/>
+    <w:lsdException w:name="Hyperlink" w:semiHidden="1" w:unhideWhenUsed="1"/>
+    <w:lsdException w:name="FollowedHyperlink" w:semiHidden="1" w:unhideWhenUsed="1"/>
+    <w:lsdException w:name="Strong" w:uiPriority="22" w:qFormat="1"/>
+    <w:lsdException w:name="Emphasis" w:uiPriority="20" w:qFormat="1"/>
+    <w:lsdException w:name="Document Map" w:semiHidden="1" w:unhideWhenUsed="1"/>
+    <w:lsdException w:name="Plain Text" w:semiHidden="1" w:unhideWhenUsed="1"/>
+    <w:lsdException w:name="E-mail Signature" w:semiHidden="1" w:unhideWhenUsed="1"/>
+    <w:lsdException w:name="HTML Top of Form" w:semiHidden="1" w:unhideWhenUsed="1"/>
+    <w:lsdException w:name="HTML Bottom of Form" w:semiHidden="1" w:unhideWhenUsed="1"/>
+    <w:lsdException w:name="Normal (Web)" w:semiHidden="1" w:unhideWhenUsed="1"/>
+    <w:lsdException w:name="HTML Acronym" w:semiHidden="1" w:unhideWhenUsed="1"/>
+    <w:lsdException w:name="HTML Address" w:semiHidden="1" w:unhideWhenUsed="1"/>
+    <w:lsdException w:name="HTML Cite" w:semiHidden="1" w:unhideWhenUsed="1"/>
+    <w:lsdException w:name="HTML Code" w:semiHidden="1" w:unhideWhenUsed="1"/>
+    <w:lsdException w:name="HTML Definition" w:semiHidden="1" w:unhideWhenUsed="1"/>
+    <w:lsdException w:name="HTML Keyboard" w:semiHidden="1" w:unhideWhenUsed="1"/>
+    <w:lsdException w:name="HTML Preformatted" w:semiHidden="1" w:unhideWhenUsed="1"/>
+    <w:lsdException w:name="HTML Sample" w:semiHidden="1" w:unhideWhenUsed="1"/>
+    <w:lsdException w:name="HTML Typewriter" w:semiHidden="1" w:unhideWhenUsed="1"/>
+    <w:lsdException w:name="HTML Variable" w:semiHidden="1" w:unhideWhenUsed="1"/>
+    <w:lsdException w:name="Normal Table" w:semiHidden="1" w:unhideWhenUsed="1"/>
+    <w:lsdException w:name="annotation subject" w:semiHidden="1" w:unhideWhenUsed="1"/>
+    <w:lsdException w:name="No List" w:semiHidden="1" w:unhideWhenUsed="1"/>
+    <w:lsdException w:name="Outline List 1" w:semiHidden="1" w:unhideWhenUsed="1"/>
+    <w:lsdException w:name="Outline List 2" w:semiHidden="1" w:unhideWhenUsed="1"/>
+    <w:lsdException w:name="Outline List 3" w:semiHidden="1" w:unhideWhenUsed="1"/>
+    <w:lsdException w:name="Table Simple 1" w:semiHidden="1" w:unhideWhenUsed="1"/>
+    <w:lsdException w:name="Table Simple 2" w:semiHidden="1" w:unhideWhenUsed="1"/>
+    <w:lsdException w:name="Table Simple 3" w:semiHidden="1" w:unhideWhenUsed="1"/>
+    <w:lsdException w:name="Table Classic 1" w:semiHidden="1" w:unhideWhenUsed="1"/>
+    <w:lsdException w:name="Table Classic 2" w:semiHidden="1" w:unhideWhenUsed="1"/>
+    <w:lsdException w:name="Table Classic 3" w:semiHidden="1" w:unhideWhenUsed="1"/>
+    <w:lsdException w:name="Table Classic 4" w:semiHidden="1" w:unhideWhenUsed="1"/>
+    <w:lsdException w:name="Table Colorful 1" w:semiHidden="1" w:unhideWhenUsed="1"/>
+    <w:lsdException w:name="Table Colorful 2" w:semiHidden="1" w:unhideWhenUsed="1"/>
+    <w:lsdException w:name="Table Colorful 3" w:semiHidden="1" w:unhideWhenUsed="1"/>
+    <w:lsdException w:name="Table Columns 1" w:semiHidden="1" w:unhideWhenUsed="1"/>
+    <w:lsdException w:name="Table Columns 2" w:semiHidden="1" w:unhideWhenUsed="1"/>
+    <w:lsdException w:name="Table Columns 3" w:semiHidden="1" w:unhideWhenUsed="1"/>
+    <w:lsdException w:name="Table Columns 4" w:semiHidden="1" w:unhideWhenUsed="1"/>
+    <w:lsdException w:name="Table Columns 5" w:semiHidden="1" w:unhideWhenUsed="1"/>
+    <w:lsdException w:name="Table Grid 1" w:semiHidden="1" w:unhideWhenUsed="1"/>
+    <w:lsdException w:name="Table Grid 2" w:semiHidden="1" w:unhideWhenUsed="1"/>
+    <w:lsdException w:name="Table Grid 3" w:semiHidden="1" w:unhideWhenUsed="1"/>
+    <w:lsdException w:name="Table Grid 4" w:semiHidden="1" w:unhideWhenUsed="1"/>
+    <w:lsdException w:name="Table Grid 5" w:semiHidden="1" w:unhideWhenUsed="1"/>
+    <w:lsdException w:name="Table Grid 6" w:semiHidden="1" w:unhideWhenUsed="1"/>
+    <w:lsdException w:name="Table Grid 7" w:semiHidden="1" w:unhideWhenUsed="1"/>
+    <w:lsdException w:name="Table Grid 8" w:semiHidden="1" w:unhideWhenUsed="1"/>
+    <w:lsdException w:name="Table List 1" w:semiHidden="1" w:unhideWhenUsed="1"/>
+    <w:lsdException w:name="Table List 2" w:semiHidden="1" w:unhideWhenUsed="1"/>
+    <w:lsdException w:name="Table List 3" w:semiHidden="1" w:unhideWhenUsed="1"/>
+    <w:lsdException w:name="Table List 4" w:semiHidden="1" w:unhideWhenUsed="1"/>
+    <w:lsdException w:name="Table List 5" w:semiHidden="1" w:unhideWhenUsed="1"/>
+    <w:lsdException w:name="Table List 6" w:semiHidden="1" w:unhideWhenUsed="1"/>
+    <w:lsdException w:name="Table List 7" w:semiHidden="1" w:unhideWhenUsed="1"/>
+    <w:lsdException w:name="Table List 8" w:semiHidden="1" w:unhideWhenUsed="1"/>
+    <w:lsdException w:name="Table 3D effects 1" w:semiHidden="1" w:unhideWhenUsed="1"/>
+    <w:lsdException w:name="Table 3D effects 2" w:semiHidden="1" w:unhideWhenUsed="1"/>
+    <w:lsdException w:name="Table 3D effects 3" w:semiHidden="1" w:unhideWhenUsed="1"/>
+    <w:lsdException w:name="Table Contemporary" w:semiHidden="1" w:unhideWhenUsed="1"/>
+    <w:lsdException w:name="Table Elegant" w:semiHidden="1" w:unhideWhenUsed="1"/>
+    <w:lsdException w:name="Table Professional" w:semiHidden="1" w:unhideWhenUsed="1"/>
+    <w:lsdException w:name="Table Subtle 1" w:semiHidden="1" w:unhideWhenUsed="1"/>
+    <w:lsdException w:name="Table Subtle 2" w:semiHidden="1" w:unhideWhenUsed="1"/>
+    <w:lsdException w:name="Table Web 1" w:semiHidden="1" w:unhideWhenUsed="1"/>
+    <w:lsdException w:name="Table Web 2" w:semiHidden="1" w:unhideWhenUsed="1"/>
+    <w:lsdException w:name="Table Web 3" w:semiHidden="1" w:unhideWhenUsed="1"/>
+    <w:lsdException w:name="Balloon Text" w:semiHidden="1" w:unhideWhenUsed="1"/>
+    <w:lsdException w:name="Table Grid" w:uiPriority="59"/>
+    <w:lsdException w:name="Table Theme" w:semiHidden="1" w:unhideWhenUsed="1"/>
+    <w:lsdException w:name="Placeholder Text" w:semiHidden="1"/>
+    <w:lsdException w:name="No Spacing" w:uiPriority="1" w:qFormat="1"/>
+    <w:lsdException w:name="Light Shading" w:uiPriority="60"/>
+    <w:lsdException w:name="Light List" w:uiPriority="61"/>
+    <w:lsdException w:name="Light Grid" w:uiPriority="62"/>
+    <w:lsdException w:name="Medium Shading 1" w:uiPriority="63"/>
+    <w:lsdException w:name="Medium Shading 2" w:uiPriority="64"/>
+    <w:lsdException w:name="Medium List 1" w:uiPriority="65"/>
+    <w:lsdException w:name="Medium List 2" w:uiPriority="66"/>
+    <w:lsdException w:name="Medium Grid 1" w:uiPriority="67"/>
+    <w:lsdException w:name="Medium Grid 2" w:uiPriority="68"/>
+    <w:lsdException w:name="Medium Grid 3" w:uiPriority="69"/>
+    <w:lsdException w:name="Dark List" w:uiPriority="70"/>
+    <w:lsdException w:name="Colorful Shading" w:uiPriority="71"/>
+    <w:lsdException w:name="Colorful List" w:uiPriority="72"/>
+    <w:lsdException w:name="Colorful Grid" w:uiPriority="73"/>
+    <w:lsdException w:name="Light Shading Accent 1" w:uiPriority="60"/>
+    <w:lsdException w:name="Light List Accent 1" w:uiPriority="61"/>
+    <w:lsdException w:name="Light Grid Accent 1" w:uiPriority="62"/>
+    <w:lsdException w:name="Medium Shading 1 Accent 1" w:uiPriority="63"/>
+    <w:lsdException w:name="Medium Shading 2 Accent 1" w:uiPriority="64"/>
+    <w:lsdException w:name="Medium List 1 Accent 1" w:uiPriority="65"/>
+    <w:lsdException w:name="Revision" w:semiHidden="1"/>
+    <w:lsdException w:name="List Paragraph" w:uiPriority="34" w:qFormat="1"/>
+    <w:lsdException w:name="Quote" w:uiPriority="29" w:qFormat="1"/>
+    <w:lsdException w:name="Intense Quote" w:uiPriority="30" w:qFormat="1"/>
+    <w:lsdException w:name="Medium List 2 Accent 1" w:uiPriority="66"/>
+    <w:lsdException w:name="Medium Grid 1 Accent 1" w:uiPriority="67"/>
+    <w:lsdException w:name="Medium Grid 2 Accent 1" w:uiPriority="68"/>
+    <w:lsdException w:name="Medium Grid 3 Accent 1" w:uiPriority="69"/>
+    <w:lsdException w:name="Dark List Accent 1" w:uiPriority="70"/>
+    <w:lsdException w:name="Colorful Shading Accent 1" w:uiPriority="71"/>
+    <w:lsdException w:name="Colorful List Accent 1" w:uiPriority="72"/>
+    <w:lsdException w:name="Colorful Grid Accent 1" w:uiPriority="73"/>
+    <w:lsdException w:name="Light Shading Accent 2" w:uiPriority="60"/>
+    <w:lsdException w:name="Light List Accent 2" w:uiPriority="61"/>
+    <w:lsdException w:name="Light Grid Accent 2" w:uiPriority="62"/>
+    <w:lsdException w:name="Medium Shading 1 Accent 2" w:uiPriority="63"/>
+    <w:lsdException w:name="Medium Shading 2 Accent 2" w:uiPriority="64"/>
+    <w:lsdException w:name="Medium List 1 Accent 2" w:uiPriority="65"/>
+    <w:lsdException w:name="Medium List 2 Accent 2" w:uiPriority="66"/>
+    <w:lsdException w:name="Medium Grid 1 Accent 2" w:uiPriority="67"/>
+    <w:lsdException w:name="Medium Grid 2 Accent 2" w:uiPriority="68"/>
+    <w:lsdException w:name="Medium Grid 3 Accent 2" w:uiPriority="69"/>
+    <w:lsdException w:name="Dark List Accent 2" w:uiPriority="70"/>
+    <w:lsdException w:name="Colorful Shading Accent 2" w:uiPriority="71"/>
+    <w:lsdException w:name="Colorful List Accent 2" w:uiPriority="72"/>
+    <w:lsdException w:name="Colorful Grid Accent 2" w:uiPriority="73"/>
+    <w:lsdException w:name="Light Shading Accent 3" w:uiPriority="60"/>
+    <w:lsdException w:name="Light List Accent 3" w:uiPriority="61"/>
+    <w:lsdException w:name="Light Grid Accent 3" w:uiPriority="62"/>
+    <w:lsdException w:name="Medium Shading 1 Accent 3" w:uiPriority="63"/>
+    <w:lsdException w:name="Medium Shading 2 Accent 3" w:uiPriority="64"/>
+    <w:lsdException w:name="Medium List 1 Accent 3" w:uiPriority="65"/>
+    <w:lsdException w:name="Medium List 2 Accent 3" w:uiPriority="66"/>
+    <w:lsdException w:name="Medium Grid 1 Accent 3" w:uiPriority="67"/>
+    <w:lsdException w:name="Medium Grid 2 Accent 3" w:uiPriority="68"/>
+    <w:lsdException w:name="Medium Grid 3 Accent 3" w:uiPriority="69"/>
+    <w:lsdException w:name="Dark List Accent 3" w:uiPriority="70"/>
+    <w:lsdException w:name="Colorful Shading Accent 3" w:uiPriority="71"/>
+    <w:lsdException w:name="Colorful List Accent 3" w:uiPriority="72"/>
+    <w:lsdException w:name="Colorful Grid Accent 3" w:uiPriority="73"/>
+    <w:lsdException w:name="Light Shading Accent 4" w:uiPriority="60"/>
+    <w:lsdException w:name="Light List Accent 4" w:uiPriority="61"/>
+    <w:lsdException w:name="Light Grid Accent 4" w:uiPriority="62"/>
+    <w:lsdException w:name="Medium Shading 1 Accent 4" w:uiPriority="63"/>
+    <w:lsdException w:name="Medium Shading 2 Accent 4" w:uiPriority="64"/>
+    <w:lsdException w:name="Medium List 1 Accent 4" w:uiPriority="65"/>
+    <w:lsdException w:name="Medium List 2 Accent 4" w:uiPriority="66"/>
+    <w:lsdException w:name="Medium Grid 1 Accent 4" w:uiPriority="67"/>
+    <w:lsdException w:name="Medium Grid 2 Accent 4" w:uiPriority="68"/>
+    <w:lsdException w:name="Medium Grid 3 Accent 4" w:uiPriority="69"/>
+    <w:lsdException w:name="Dark List Accent 4" w:uiPriority="70"/>
+    <w:lsdException w:name="Colorful Shading Accent 4" w:uiPriority="71"/>
+    <w:lsdException w:name="Colorful List Accent 4" w:uiPriority="72"/>
+    <w:lsdException w:name="Colorful Grid Accent 4" w:uiPriority="73"/>
+    <w:lsdException w:name="Light Shading Accent 5" w:uiPriority="60"/>
+    <w:lsdException w:name="Light List Accent 5" w:uiPriority="61"/>
+    <w:lsdException w:name="Light Grid Accent 5" w:uiPriority="62"/>
+    <w:lsdException w:name="Medium Shading 1 Accent 5" w:uiPriority="63"/>
+    <w:lsdException w:name="Medium Shading 2 Accent 5" w:uiPriority="64"/>
+    <w:lsdException w:name="Medium List 1 Accent 5" w:uiPriority="65"/>
+    <w:lsdException w:name="Medium List 2 Accent 5" w:uiPriority="66"/>
+    <w:lsdException w:name="Medium Grid 1 Accent 5" w:uiPriority="67"/>
+    <w:lsdException w:name="Medium Grid 2 Accent 5" w:uiPriority="68"/>
+    <w:lsdException w:name="Medium Grid 3 Accent 5" w:uiPriority="69"/>
+    <w:lsdException w:name="Dark List Accent 5" w:uiPriority="70"/>
+    <w:lsdException w:name="Colorful Shading Accent 5" w:uiPriority="71"/>
+    <w:lsdException w:name="Colorful List Accent 5" w:uiPriority="72"/>
+    <w:lsdException w:name="Colorful Grid Accent 5" w:uiPriority="73"/>
+    <w:lsdException w:name="Light Shading Accent 6" w:uiPriority="60"/>
+    <w:lsdException w:name="Light List Accent 6" w:uiPriority="61"/>
+    <w:lsdException w:name="Light Grid Accent 6" w:uiPriority="62"/>
+    <w:lsdException w:name="Medium Shading 1 Accent 6" w:uiPriority="63"/>
+    <w:lsdException w:name="Medium Shading 2 Accent 6" w:uiPriority="64"/>
+    <w:lsdException w:name="Medium List 1 Accent 6" w:uiPriority="65"/>
+    <w:lsdException w:name="Medium List 2 Accent 6" w:uiPriority="66"/>
+    <w:lsdException w:name="Medium Grid 1 Accent 6" w:uiPriority="67"/>
+    <w:lsdException w:name="Medium Grid 2 Accent 6" w:uiPriority="68"/>
+    <w:lsdException w:name="Medium Grid 3 Accent 6" w:uiPriority="69"/>
+    <w:lsdException w:name="Dark List Accent 6" w:uiPriority="70"/>
+    <w:lsdException w:name="Colorful Shading Accent 6" w:uiPriority="71"/>
+    <w:lsdException w:name="Colorful List Accent 6" w:uiPriority="72"/>
+    <w:lsdException w:name="Colorful Grid Accent 6" w:uiPriority="73"/>
+    <w:lsdException w:name="Subtle Emphasis" w:uiPriority="19" w:qFormat="1"/>
+    <w:lsdException w:name="Intense Emphasis" w:uiPriority="21" w:qFormat="1"/>
+    <w:lsdException w:name="Subtle Reference" w:uiPriority="31" w:qFormat="1"/>
+    <w:lsdException w:name="Intense Reference" w:uiPriority="32" w:qFormat="1"/>
+    <w:lsdException w:name="Book Title" w:uiPriority="33" w:qFormat="1"/>
+    <w:lsdException w:name="Bibliography" w:semiHidden="1" w:uiPriority="37" w:unhideWhenUsed="1"/>
+    <w:lsdException w:name="TOC Heading" w:semiHidden="1" w:uiPriority="39" w:unhideWhenUsed="1" w:qFormat="1"/>
+    <w:lsdException w:name="Plain Table 1" w:uiPriority="41"/>
+    <w:lsdException w:name="Plain Table 2" w:uiPriority="42"/>
+    <w:lsdException w:name="Plain Table 3" w:uiPriority="43"/>
+    <w:lsdException w:name="Plain Table 4" w:uiPriority="44"/>
+    <w:lsdException w:name="Plain Table 5" w:uiPriority="45"/>
+    <w:lsdException w:name="Grid Table Light" w:uiPriority="40"/>
+    <w:lsdException w:name="Grid Table 1 Light" w:uiPriority="46"/>
+    <w:lsdException w:name="Grid Table 2" w:uiPriority="47"/>
+    <w:lsdException w:name="Grid Table 3" w:uiPriority="48"/>
+    <w:lsdException w:name="Grid Table 4" w:uiPriority="49"/>
+    <w:lsdException w:name="Grid Table 5 Dark" w:uiPriority="50"/>
+    <w:lsdException w:name="Grid Table 6 Colorful" w:uiPriority="51"/>
+    <w:lsdException w:name="Grid Table 7 Colorful" w:uiPriority="52"/>
+    <w:lsdException w:name="Grid Table 1 Light Accent 1" w:uiPriority="46"/>
+    <w:lsdException w:name="Grid Table 2 Accent 1" w:uiPriority="47"/>
+    <w:lsdException w:name="Grid Table 3 Accent 1" w:uiPriority="48"/>
+    <w:lsdException w:name="Grid Table 4 Accent 1" w:uiPriority="49"/>
+    <w:lsdException w:name="Grid Table 5 Dark Accent 1" w:uiPriority="50"/>
+    <w:lsdException w:name="Grid Table 6 Colorful Accent 1" w:uiPriority="51"/>
+    <w:lsdException w:name="Grid Table 7 Colorful Accent 1" w:uiPriority="52"/>
+    <w:lsdException w:name="Grid Table 1 Light Accent 2" w:uiPriority="46"/>
+    <w:lsdException w:name="Grid Table 2 Accent 2" w:uiPriority="47"/>
+    <w:lsdException w:name="Grid Table 3 Accent 2" w:uiPriority="48"/>
+    <w:lsdException w:name="Grid Table 4 Accent 2" w:uiPriority="49"/>
+    <w:lsdException w:name="Grid Table 5 Dark Accent 2" w:uiPriority="50"/>
+    <w:lsdException w:name="Grid Table 6 Colorful Accent 2" w:uiPriority="51"/>
+    <w:lsdException w:name="Grid Table 7 Colorful Accent 2" w:uiPriority="52"/>
+    <w:lsdException w:name="Grid Table 1 Light Accent 3" w:uiPriority="46"/>
+    <w:lsdException w:name="Grid Table 2 Accent 3" w:uiPriority="47"/>
+    <w:lsdException w:name="Grid Table 3 Accent 3" w:uiPriority="48"/>
+    <w:lsdException w:name="Grid Table 4 Accent 3" w:uiPriority="49"/>
+    <w:lsdException w:name="Grid Table 5 Dark Accent 3" w:uiPriority="50"/>
+    <w:lsdException w:name="Grid Table 6 Colorful Accent 3" w:uiPriority="51"/>
+    <w:lsdException w:name="Grid Table 7 Colorful Accent 3" w:uiPriority="52"/>
+    <w:lsdException w:name="Grid Table 1 Light Accent 4" w:uiPriority="46"/>
+    <w:lsdException w:name="Grid Table 2 Accent 4" w:uiPriority="47"/>
+    <w:lsdException w:name="Grid Table 3 Accent 4" w:uiPriority="48"/>
+    <w:lsdException w:name="Grid Table 4 Accent 4" w:uiPriority="49"/>
+    <w:lsdException w:name="Grid Table 5 Dark Accent 4" w:uiPriority="50"/>
+    <w:lsdException w:name="Grid Table 6 Colorful Accent 4" w:uiPriority="51"/>
+    <w:lsdException w:name="Grid Table 7 Colorful Accent 4" w:uiPriority="52"/>
+    <w:lsdException w:name="Grid Table 1 Light Accent 5" w:uiPriority="46"/>
+    <w:lsdException w:name="Grid Table 2 Accent 5" w:uiPriority="47"/>
+    <w:lsdException w:name="Grid Table 3 Accent 5" w:uiPriority="48"/>
+    <w:lsdException w:name="Grid Table 4 Accent 5" w:uiPriority="49"/>
+    <w:lsdException w:name="Grid Table 5 Dark Accent 5" w:uiPriority="50"/>
+    <w:lsdException w:name="Grid Table 6 Colorful Accent 5" w:uiPriority="51"/>
+    <w:lsdException w:name="Grid Table 7 Colorful Accent 5" w:uiPriority="52"/>
+    <w:lsdException w:name="Grid Table 1 Light Accent 6" w:uiPriority="46"/>
+    <w:lsdException w:name="Grid Table 2 Accent 6" w:uiPriority="47"/>
+    <w:lsdException w:name="Grid Table 3 Accent 6" w:uiPriority="48"/>
+    <w:lsdException w:name="Grid Table 4 Accent 6" w:uiPriority="49"/>
+    <w:lsdException w:name="Grid Table 5 Dark Accent 6" w:uiPriority="50"/>
+    <w:lsdException w:name="Grid Table 6 Colorful Accent 6" w:uiPriority="51"/>
+    <w:lsdException w:name="Grid Table 7 Colorful Accent 6" w:uiPriority="52"/>
+    <w:lsdException w:name="List Table 1 Light" w:uiPriority="46"/>
+    <w:lsdException w:name="List Table 2" w:uiPriority="47"/>
+    <w:lsdException w:name="List Table 3" w:uiPriority="48"/>
+    <w:lsdException w:name="List Table 4" w:uiPriority="49"/>
+    <w:lsdException w:name="List Table 5 Dark" w:uiPriority="50"/>
+    <w:lsdException w:name="List Table 6 Colorful" w:uiPriority="51"/>
+    <w:lsdException w:name="List Table 7 Colorful" w:uiPriority="52"/>
+    <w:lsdException w:name="List Table 1 Light Accent 1" w:uiPriority="46"/>
+    <w:lsdException w:name="List Table 2 Accent 1" w:uiPriority="47"/>
+    <w:lsdException w:name="List Table 3 Accent 1" w:uiPriority="48"/>
+    <w:lsdException w:name="List Table 4 Accent 1" w:uiPriority="49"/>
+    <w:lsdException w:name="List Table 5 Dark Accent 1" w:uiPriority="50"/>
+    <w:lsdException w:name="List Table 6 Colorful Accent 1" w:uiPriority="51"/>
+    <w:lsdException w:name="List Table 7 Colorful Accent 1" w:uiPriority="52"/>
+    <w:lsdException w:name="List Table 1 Light Accent 2" w:uiPriority="46"/>
+    <w:lsdException w:name="List Table 2 Accent 2" w:uiPriority="47"/>
+    <w:lsdException w:name="List Table 3 Accent 2" w:uiPriority="48"/>
+    <w:lsdException w:name="List Table 4 Accent 2" w:uiPriority="49"/>
+    <w:lsdException w:name="List Table 5 Dark Accent 2" w:uiPriority="50"/>
+    <w:lsdException w:name="List Table 6 Colorful Accent 2" w:uiPriority="51"/>
+    <w:lsdException w:name="List Table 7 Colorful Accent 2" w:uiPriority="52"/>
+    <w:lsdException w:name="List Table 1 Light Accent 3" w:uiPriority="46"/>
+    <w:lsdException w:name="List Table 2 Accent 3" w:uiPriority="47"/>
+    <w:lsdException w:name="List Table 3 Accent 3" w:uiPriority="48"/>
+    <w:lsdException w:name="List Table 4 Accent 3" w:uiPriority="49"/>
+    <w:lsdException w:name="List Table 5 Dark Accent 3" w:uiPriority="50"/>
+    <w:lsdException w:name="List Table 6 Colorful Accent 3" w:uiPriority="51"/>
+    <w:lsdException w:name="List Table 7 Colorful Accent 3" w:uiPriority="52"/>
+    <w:lsdException w:name="List Table 1 Light Accent 4" w:uiPriority="46"/>
+    <w:lsdException w:name="List Table 2 Accent 4" w:uiPriority="47"/>
+    <w:lsdException w:name="List Table 3 Accent 4" w:uiPriority="48"/>
+    <w:lsdException w:name="List Table 4 Accent 4" w:uiPriority="49"/>
+    <w:lsdException w:name="List Table 5 Dark Accent 4" w:uiPriority="50"/>
+    <w:lsdException w:name="List Table 6 Colorful Accent 4" w:uiPriority="51"/>
+    <w:lsdException w:name="List Table 7 Colorful Accent 4" w:uiPriority="52"/>
+    <w:lsdException w:name="List Table 1 Light Accent 5" w:uiPriority="46"/>
+    <w:lsdException w:name="List Table 2 Accent 5" w:uiPriority="47"/>
+    <w:lsdException w:name="List Table 3 Accent 5" w:uiPriority="48"/>
+    <w:lsdException w:name="List Table 4 Accent 5" w:uiPriority="49"/>
+    <w:lsdException w:name="List Table 5 Dark Accent 5" w:uiPriority="50"/>
+    <w:lsdException w:name="List Table 6 Colorful Accent 5" w:uiPriority="51"/>
+    <w:lsdException w:name="List Table 7 Colorful Accent 5" w:uiPriority="52"/>
+    <w:lsdException w:name="List Table 1 Light Accent 6" w:uiPriority="46"/>
+    <w:lsdException w:name="List Table 2 Accent 6" w:uiPriority="47"/>
+    <w:lsdException w:name="List Table 3 Accent 6" w:uiPriority="48"/>
+    <w:lsdException w:name="List Table 4 Accent 6" w:uiPriority="49"/>
+    <w:lsdException w:name="List Table 5 Dark Accent 6" w:uiPriority="50"/>
+    <w:lsdException w:name="List Table 6 Colorful Accent 6" w:uiPriority="51"/>
+    <w:lsdException w:name="List Table 7 Colorful Accent 6" w:uiPriority="52"/>
   </w:latentStyles>
   <w:style w:type="paragraph" w:default="1" w:styleId="Normal">
     <w:name w:val="Normal"/>
@@ -194,7 +421,6 @@
     <w:uiPriority w:val="99"/>
     <w:semiHidden/>
     <w:unhideWhenUsed/>
-    <w:qFormat/>
     <w:tblPr>
       <w:tblInd w:w="0" w:type="dxa"/>
       <w:tblCellMar>

</xml_diff>